<commit_message>
Test nahrání projektu EuroKlíčenka
1. Zkouška nahrání projektu euroklíčenka.
</commit_message>
<xml_diff>
--- a/Dokumenty/Vize V2.docx
+++ b/Dokumenty/Vize V2.docx
@@ -51,74 +51,40 @@
           <w:sz w:val="28"/>
           <w:szCs w:val="28"/>
         </w:rPr>
-        <w:t>1.</w:t>
-      </w:r>
-      <w:r>
-        <w:rPr>
-          <w:rFonts w:ascii="Times New Roman" w:eastAsia="Times New Roman" w:hAnsi="Times New Roman" w:cs="Times New Roman"/>
-          <w:b w:val="0"/>
-          <w:sz w:val="14"/>
-          <w:szCs w:val="14"/>
-        </w:rPr>
-        <w:t xml:space="preserve">     </w:t>
-      </w:r>
-      <w:r>
+        <w:t>Problém</w:t>
+      </w:r>
+    </w:p>
+    <w:p>
+      <w:r>
+        <w:rPr>
+          <w:rFonts w:ascii="Calibri" w:eastAsia="Calibri" w:hAnsi="Calibri" w:cs="Calibri"/>
+        </w:rPr>
+        <w:t xml:space="preserve">Držitelé </w:t>
+      </w:r>
+      <w:proofErr w:type="spellStart"/>
+      <w:r>
+        <w:rPr>
+          <w:rFonts w:ascii="Calibri" w:eastAsia="Calibri" w:hAnsi="Calibri" w:cs="Calibri"/>
+        </w:rPr>
+        <w:t>euroklíčů</w:t>
+      </w:r>
+      <w:proofErr w:type="spellEnd"/>
+      <w:r>
+        <w:rPr>
+          <w:rFonts w:ascii="Calibri" w:eastAsia="Calibri" w:hAnsi="Calibri" w:cs="Calibri"/>
+        </w:rPr>
+        <w:t xml:space="preserve"> si potřebují nějakým efektivním způsobem vyhledat nejbližší, či specifická místa pro po využití svého klíče.</w:t>
+      </w:r>
+    </w:p>
+    <w:p>
+      <w:pPr>
+        <w:pStyle w:val="Nadpis1"/>
         <w:rPr>
           <w:rFonts w:ascii="Calibri" w:eastAsia="Calibri" w:hAnsi="Calibri" w:cs="Calibri"/>
           <w:sz w:val="28"/>
           <w:szCs w:val="28"/>
         </w:rPr>
-        <w:t>Problém</w:t>
-      </w:r>
-    </w:p>
-    <w:p>
-      <w:r>
-        <w:rPr>
-          <w:rFonts w:ascii="Calibri" w:eastAsia="Calibri" w:hAnsi="Calibri" w:cs="Calibri"/>
-        </w:rPr>
-        <w:t xml:space="preserve">Držitelé </w:t>
-      </w:r>
-      <w:proofErr w:type="spellStart"/>
-      <w:r>
-        <w:rPr>
-          <w:rFonts w:ascii="Calibri" w:eastAsia="Calibri" w:hAnsi="Calibri" w:cs="Calibri"/>
-        </w:rPr>
-        <w:t>euroklíčů</w:t>
-      </w:r>
-      <w:proofErr w:type="spellEnd"/>
-      <w:r>
-        <w:rPr>
-          <w:rFonts w:ascii="Calibri" w:eastAsia="Calibri" w:hAnsi="Calibri" w:cs="Calibri"/>
-        </w:rPr>
-        <w:t xml:space="preserve"> si potřebují nějakým efektivním způsobem vyhledat nejbližší, či specifická místa pro po využití svého klíče.</w:t>
-      </w:r>
-    </w:p>
-    <w:p>
-      <w:pPr>
-        <w:pStyle w:val="Nadpis1"/>
-        <w:rPr>
-          <w:rFonts w:ascii="Calibri" w:eastAsia="Calibri" w:hAnsi="Calibri" w:cs="Calibri"/>
-          <w:sz w:val="28"/>
-          <w:szCs w:val="28"/>
-        </w:rPr>
-      </w:pPr>
-      <w:r>
-        <w:rPr>
-          <w:rFonts w:ascii="Calibri" w:eastAsia="Calibri" w:hAnsi="Calibri" w:cs="Calibri"/>
-          <w:sz w:val="28"/>
-          <w:szCs w:val="28"/>
-        </w:rPr>
-        <w:t>2.</w:t>
-      </w:r>
-      <w:r>
-        <w:rPr>
-          <w:rFonts w:ascii="Times New Roman" w:eastAsia="Times New Roman" w:hAnsi="Times New Roman" w:cs="Times New Roman"/>
-          <w:b w:val="0"/>
-          <w:sz w:val="14"/>
-          <w:szCs w:val="14"/>
-        </w:rPr>
-        <w:t xml:space="preserve">     </w:t>
-      </w:r>
+      </w:pPr>
       <w:r>
         <w:rPr>
           <w:rFonts w:ascii="Calibri" w:eastAsia="Calibri" w:hAnsi="Calibri" w:cs="Calibri"/>
@@ -223,23 +189,6 @@
           <w:sz w:val="28"/>
           <w:szCs w:val="28"/>
         </w:rPr>
-        <w:t>3.</w:t>
-      </w:r>
-      <w:r>
-        <w:rPr>
-          <w:rFonts w:ascii="Times New Roman" w:eastAsia="Times New Roman" w:hAnsi="Times New Roman" w:cs="Times New Roman"/>
-          <w:b w:val="0"/>
-          <w:sz w:val="14"/>
-          <w:szCs w:val="14"/>
-        </w:rPr>
-        <w:t xml:space="preserve">     </w:t>
-      </w:r>
-      <w:r>
-        <w:rPr>
-          <w:rFonts w:ascii="Calibri" w:eastAsia="Calibri" w:hAnsi="Calibri" w:cs="Calibri"/>
-          <w:sz w:val="28"/>
-          <w:szCs w:val="28"/>
-        </w:rPr>
         <w:t>Řešení</w:t>
       </w:r>
     </w:p>
@@ -376,23 +325,6 @@
           <w:szCs w:val="28"/>
         </w:rPr>
       </w:pPr>
-      <w:r>
-        <w:rPr>
-          <w:rFonts w:ascii="Calibri" w:eastAsia="Calibri" w:hAnsi="Calibri" w:cs="Calibri"/>
-          <w:sz w:val="28"/>
-          <w:szCs w:val="28"/>
-        </w:rPr>
-        <w:t>4.</w:t>
-      </w:r>
-      <w:r>
-        <w:rPr>
-          <w:rFonts w:ascii="Times New Roman" w:eastAsia="Times New Roman" w:hAnsi="Times New Roman" w:cs="Times New Roman"/>
-          <w:b w:val="0"/>
-          <w:sz w:val="14"/>
-          <w:szCs w:val="14"/>
-        </w:rPr>
-        <w:t xml:space="preserve">     </w:t>
-      </w:r>
       <w:proofErr w:type="spellStart"/>
       <w:r>
         <w:rPr>
@@ -501,23 +433,6 @@
           <w:sz w:val="28"/>
           <w:szCs w:val="28"/>
         </w:rPr>
-        <w:t>5.</w:t>
-      </w:r>
-      <w:r>
-        <w:rPr>
-          <w:rFonts w:ascii="Times New Roman" w:eastAsia="Times New Roman" w:hAnsi="Times New Roman" w:cs="Times New Roman"/>
-          <w:b w:val="0"/>
-          <w:sz w:val="14"/>
-          <w:szCs w:val="14"/>
-        </w:rPr>
-        <w:t xml:space="preserve">     </w:t>
-      </w:r>
-      <w:r>
-        <w:rPr>
-          <w:rFonts w:ascii="Calibri" w:eastAsia="Calibri" w:hAnsi="Calibri" w:cs="Calibri"/>
-          <w:sz w:val="28"/>
-          <w:szCs w:val="28"/>
-        </w:rPr>
         <w:t>Use Casy + jejich scénáře</w:t>
       </w:r>
     </w:p>
@@ -654,635 +569,6 @@
         </w:rPr>
         <w:t>Spuštění navigace k požadované lokaci.</w:t>
       </w:r>
-    </w:p>
-    <w:p>
-      <w:pPr>
-        <w:pStyle w:val="Odstavecseseznamem"/>
-        <w:ind w:left="1440"/>
-        <w:rPr>
-          <w:rFonts w:ascii="Calibri" w:eastAsia="Calibri" w:hAnsi="Calibri" w:cs="Calibri"/>
-        </w:rPr>
-      </w:pPr>
-    </w:p>
-    <w:p>
-      <w:pPr>
-        <w:rPr>
-          <w:rFonts w:ascii="Calibri" w:eastAsia="Calibri" w:hAnsi="Calibri" w:cs="Calibri"/>
-        </w:rPr>
-      </w:pPr>
-      <w:r>
-        <w:lastRenderedPageBreak/>
-        <w:t xml:space="preserve">UC1 </w:t>
-      </w:r>
-      <w:r>
-        <w:rPr>
-          <w:rFonts w:ascii="Calibri" w:eastAsia="Calibri" w:hAnsi="Calibri" w:cs="Calibri"/>
-        </w:rPr>
-        <w:t>Zobrazení nejbližších lokací na mapě</w:t>
-      </w:r>
-    </w:p>
-    <w:p>
-      <w:r>
-        <w:t>UC</w:t>
-      </w:r>
-      <w:r>
-        <w:t>2</w:t>
-      </w:r>
-      <w:r>
-        <w:t xml:space="preserve"> Vyhledání specifické lokace</w:t>
-      </w:r>
-    </w:p>
-    <w:p>
-      <w:r>
-        <w:t>UC3 Zapnutí aplikace a odkliknuti informací</w:t>
-      </w:r>
-    </w:p>
-    <w:p/>
-    <w:p>
-      <w:pPr>
-        <w:rPr>
-          <w:b/>
-          <w:bCs/>
-        </w:rPr>
-      </w:pPr>
-      <w:r>
-        <w:rPr>
-          <w:b/>
-          <w:bCs/>
-        </w:rPr>
-        <w:t>Name: Vyhledání specifické lokace</w:t>
-      </w:r>
-    </w:p>
-    <w:p>
-      <w:proofErr w:type="spellStart"/>
-      <w:r>
-        <w:t>Actor</w:t>
-      </w:r>
-      <w:proofErr w:type="spellEnd"/>
-      <w:r>
-        <w:t>: Uživatel</w:t>
-      </w:r>
-    </w:p>
-    <w:p>
-      <w:proofErr w:type="spellStart"/>
-      <w:r>
-        <w:t>Preconditions</w:t>
-      </w:r>
-      <w:proofErr w:type="spellEnd"/>
-      <w:r>
-        <w:t>: Zařízení musí být připojeno k internetu a mít sdílenou polohu.</w:t>
-      </w:r>
-    </w:p>
-    <w:p>
-      <w:pPr>
-        <w:rPr>
-          <w:b/>
-          <w:bCs/>
-        </w:rPr>
-      </w:pPr>
-      <w:r>
-        <w:rPr>
-          <w:b/>
-          <w:bCs/>
-        </w:rPr>
-        <w:t xml:space="preserve">Basic </w:t>
-      </w:r>
-      <w:proofErr w:type="spellStart"/>
-      <w:r>
-        <w:rPr>
-          <w:b/>
-          <w:bCs/>
-        </w:rPr>
-        <w:t>flow</w:t>
-      </w:r>
-      <w:proofErr w:type="spellEnd"/>
-      <w:r>
-        <w:rPr>
-          <w:b/>
-          <w:bCs/>
-        </w:rPr>
-        <w:t>:</w:t>
-      </w:r>
-    </w:p>
-    <w:p>
-      <w:r>
-        <w:t>1. Uživatel vybere volbu vyhledávání lokace</w:t>
-      </w:r>
-    </w:p>
-    <w:p>
-      <w:r>
-        <w:t xml:space="preserve">2. Systém zobrazí filtr na vyhledávání </w:t>
-      </w:r>
-    </w:p>
-    <w:p>
-      <w:r>
-        <w:t>3.Uživatel vyplní formulář na vyhledání lokace (Kraj, město, typ místa)</w:t>
-      </w:r>
-    </w:p>
-    <w:p>
-      <w:r>
-        <w:t>4.Uživatel vybere možnost vyhledat místo</w:t>
-      </w:r>
-    </w:p>
-    <w:p>
-      <w:r>
-        <w:t>5.Vyhledávané místo se zobrazí na mapě</w:t>
-      </w:r>
-    </w:p>
-    <w:p>
-      <w:pPr>
-        <w:rPr>
-          <w:b/>
-          <w:bCs/>
-        </w:rPr>
-      </w:pPr>
-      <w:proofErr w:type="spellStart"/>
-      <w:r>
-        <w:rPr>
-          <w:b/>
-          <w:bCs/>
-        </w:rPr>
-        <w:t>Alternative</w:t>
-      </w:r>
-      <w:proofErr w:type="spellEnd"/>
-      <w:r>
-        <w:rPr>
-          <w:b/>
-          <w:bCs/>
-        </w:rPr>
-        <w:t xml:space="preserve"> </w:t>
-      </w:r>
-      <w:proofErr w:type="spellStart"/>
-      <w:r>
-        <w:rPr>
-          <w:b/>
-          <w:bCs/>
-        </w:rPr>
-        <w:t>Flow</w:t>
-      </w:r>
-      <w:proofErr w:type="spellEnd"/>
-      <w:r>
-        <w:rPr>
-          <w:b/>
-          <w:bCs/>
-        </w:rPr>
-        <w:t>:</w:t>
-      </w:r>
-    </w:p>
-    <w:p>
-      <w:pPr>
-        <w:rPr>
-          <w:lang w:val="en-GB"/>
-        </w:rPr>
-      </w:pPr>
-      <w:r>
-        <w:t>3.1.a Uživatel nevyplnil všechny atributy -</w:t>
-      </w:r>
-      <w:r>
-        <w:rPr>
-          <w:lang w:val="en-GB"/>
-        </w:rPr>
-        <w:t xml:space="preserve">&gt; system </w:t>
-      </w:r>
-      <w:proofErr w:type="spellStart"/>
-      <w:r>
-        <w:rPr>
-          <w:lang w:val="en-GB"/>
-        </w:rPr>
-        <w:t>vyhodí</w:t>
-      </w:r>
-      <w:proofErr w:type="spellEnd"/>
-      <w:r>
-        <w:rPr>
-          <w:lang w:val="en-GB"/>
-        </w:rPr>
-        <w:t xml:space="preserve"> </w:t>
-      </w:r>
-      <w:proofErr w:type="spellStart"/>
-      <w:r>
-        <w:rPr>
-          <w:lang w:val="en-GB"/>
-        </w:rPr>
-        <w:t>upozornění</w:t>
-      </w:r>
-      <w:proofErr w:type="spellEnd"/>
-      <w:r>
-        <w:rPr>
-          <w:lang w:val="en-GB"/>
-        </w:rPr>
-        <w:t xml:space="preserve">, </w:t>
-      </w:r>
-      <w:proofErr w:type="spellStart"/>
-      <w:r>
-        <w:rPr>
-          <w:lang w:val="en-GB"/>
-        </w:rPr>
-        <w:t>uživatel</w:t>
-      </w:r>
-      <w:proofErr w:type="spellEnd"/>
-      <w:r>
-        <w:rPr>
-          <w:lang w:val="en-GB"/>
-        </w:rPr>
-        <w:t xml:space="preserve"> je </w:t>
-      </w:r>
-      <w:proofErr w:type="spellStart"/>
-      <w:r>
-        <w:rPr>
-          <w:lang w:val="en-GB"/>
-        </w:rPr>
-        <w:t>může</w:t>
-      </w:r>
-      <w:proofErr w:type="spellEnd"/>
-      <w:r>
-        <w:rPr>
-          <w:lang w:val="en-GB"/>
-        </w:rPr>
-        <w:t xml:space="preserve"> </w:t>
-      </w:r>
-      <w:proofErr w:type="spellStart"/>
-      <w:r>
-        <w:rPr>
-          <w:lang w:val="en-GB"/>
-        </w:rPr>
-        <w:t>doplnit</w:t>
-      </w:r>
-      <w:proofErr w:type="spellEnd"/>
-    </w:p>
-    <w:p>
-      <w:r>
-        <w:rPr>
-          <w:lang w:val="en-GB"/>
-        </w:rPr>
-        <w:t xml:space="preserve">3.1.b </w:t>
-      </w:r>
-      <w:proofErr w:type="spellStart"/>
-      <w:r>
-        <w:rPr>
-          <w:lang w:val="en-GB"/>
-        </w:rPr>
-        <w:t>Uživatel</w:t>
-      </w:r>
-      <w:proofErr w:type="spellEnd"/>
-      <w:r>
-        <w:rPr>
-          <w:lang w:val="en-GB"/>
-        </w:rPr>
-        <w:t xml:space="preserve"> </w:t>
-      </w:r>
-      <w:proofErr w:type="spellStart"/>
-      <w:r>
-        <w:rPr>
-          <w:lang w:val="en-GB"/>
-        </w:rPr>
-        <w:t>zvolil</w:t>
-      </w:r>
-      <w:proofErr w:type="spellEnd"/>
-      <w:r>
-        <w:rPr>
-          <w:lang w:val="en-GB"/>
-        </w:rPr>
-        <w:t>/</w:t>
-      </w:r>
-      <w:proofErr w:type="spellStart"/>
-      <w:r>
-        <w:rPr>
-          <w:lang w:val="en-GB"/>
-        </w:rPr>
-        <w:t>zadal</w:t>
-      </w:r>
-      <w:proofErr w:type="spellEnd"/>
-      <w:r>
-        <w:rPr>
-          <w:lang w:val="en-GB"/>
-        </w:rPr>
-        <w:t xml:space="preserve"> </w:t>
-      </w:r>
-      <w:proofErr w:type="spellStart"/>
-      <w:r>
-        <w:rPr>
-          <w:lang w:val="en-GB"/>
-        </w:rPr>
-        <w:t>špatný</w:t>
-      </w:r>
-      <w:proofErr w:type="spellEnd"/>
-      <w:r>
-        <w:rPr>
-          <w:lang w:val="en-GB"/>
-        </w:rPr>
-        <w:t xml:space="preserve"> format </w:t>
-      </w:r>
-      <w:proofErr w:type="spellStart"/>
-      <w:r>
-        <w:rPr>
-          <w:lang w:val="en-GB"/>
-        </w:rPr>
-        <w:t>vyhledávání</w:t>
-      </w:r>
-      <w:proofErr w:type="spellEnd"/>
-      <w:r>
-        <w:rPr>
-          <w:lang w:val="en-GB"/>
-        </w:rPr>
-        <w:t xml:space="preserve"> -&gt; S</w:t>
-      </w:r>
-      <w:proofErr w:type="spellStart"/>
-      <w:r>
-        <w:t>ystém</w:t>
-      </w:r>
-      <w:proofErr w:type="spellEnd"/>
-      <w:r>
-        <w:t xml:space="preserve"> vyhodí hlášku, uživatel zadal všechny položky, ale s chybou</w:t>
-      </w:r>
-    </w:p>
-    <w:p>
-      <w:r>
-        <w:t xml:space="preserve">3.1.c Vyhledávané místo se nenachází v databázi </w:t>
-      </w:r>
-      <w:proofErr w:type="spellStart"/>
-      <w:r>
-        <w:t>euroklíče</w:t>
-      </w:r>
-      <w:proofErr w:type="spellEnd"/>
-    </w:p>
-    <w:p>
-      <w:r>
-        <w:t xml:space="preserve">5.1.a Uživatel si zobrazí základní informace o </w:t>
-      </w:r>
-      <w:proofErr w:type="spellStart"/>
-      <w:r>
-        <w:t>euromístu</w:t>
-      </w:r>
-      <w:proofErr w:type="spellEnd"/>
-      <w:r>
-        <w:t xml:space="preserve"> (typ místa, budova, poschodí)</w:t>
-      </w:r>
-    </w:p>
-    <w:p>
-      <w:r>
-        <w:t>5.1.b Uživatel si vybere možnost navigace k dané lokaci -</w:t>
-      </w:r>
-      <w:r>
-        <w:rPr>
-          <w:lang w:val="en-GB"/>
-        </w:rPr>
-        <w:t xml:space="preserve">&gt; </w:t>
-      </w:r>
-      <w:r>
-        <w:t xml:space="preserve">Zobrazí se API </w:t>
-      </w:r>
-      <w:proofErr w:type="spellStart"/>
-      <w:r>
-        <w:t>google.maps</w:t>
-      </w:r>
-      <w:proofErr w:type="spellEnd"/>
-    </w:p>
-    <w:p>
-      <w:proofErr w:type="spellStart"/>
-      <w:r>
-        <w:t>Postcondition</w:t>
-      </w:r>
-      <w:proofErr w:type="spellEnd"/>
-      <w:r>
-        <w:t>: Uživatel si vybere z příslušných atributu na filtrování(kraj, město) a aplikace mu zobrazí příslušné místo.</w:t>
-      </w:r>
-    </w:p>
-    <w:p/>
-    <w:p/>
-    <w:p/>
-    <w:p>
-      <w:pPr>
-        <w:rPr>
-          <w:b/>
-          <w:bCs/>
-        </w:rPr>
-      </w:pPr>
-      <w:r>
-        <w:rPr>
-          <w:b/>
-          <w:bCs/>
-        </w:rPr>
-        <w:lastRenderedPageBreak/>
-        <w:t>Name: Zobrazení nejbližších lokací na mapě</w:t>
-      </w:r>
-    </w:p>
-    <w:p>
-      <w:proofErr w:type="spellStart"/>
-      <w:r>
-        <w:t>Actor</w:t>
-      </w:r>
-      <w:proofErr w:type="spellEnd"/>
-      <w:r>
-        <w:t>:</w:t>
-      </w:r>
-      <w:r>
-        <w:t xml:space="preserve"> </w:t>
-      </w:r>
-      <w:r>
-        <w:t>Uživatel</w:t>
-      </w:r>
-    </w:p>
-    <w:p>
-      <w:proofErr w:type="spellStart"/>
-      <w:r>
-        <w:t>Preconditions</w:t>
-      </w:r>
-      <w:proofErr w:type="spellEnd"/>
-      <w:r>
-        <w:t>:</w:t>
-      </w:r>
-      <w:r>
-        <w:t xml:space="preserve"> </w:t>
-      </w:r>
-      <w:r>
-        <w:t xml:space="preserve">Zařízení musí být připojeno k internetu a mít sdílenou </w:t>
-      </w:r>
-      <w:r>
-        <w:t>polohu. V</w:t>
-      </w:r>
-      <w:r>
-        <w:t xml:space="preserve"> okolí musí být </w:t>
-      </w:r>
-      <w:proofErr w:type="spellStart"/>
-      <w:r>
-        <w:t>euromísto</w:t>
-      </w:r>
-      <w:proofErr w:type="spellEnd"/>
-      <w:r>
-        <w:t>.</w:t>
-      </w:r>
-    </w:p>
-    <w:p>
-      <w:pPr>
-        <w:rPr>
-          <w:b/>
-          <w:bCs/>
-        </w:rPr>
-      </w:pPr>
-      <w:r>
-        <w:rPr>
-          <w:b/>
-          <w:bCs/>
-        </w:rPr>
-        <w:t xml:space="preserve">Basic </w:t>
-      </w:r>
-      <w:proofErr w:type="spellStart"/>
-      <w:r>
-        <w:rPr>
-          <w:b/>
-          <w:bCs/>
-        </w:rPr>
-        <w:t>flow</w:t>
-      </w:r>
-      <w:proofErr w:type="spellEnd"/>
-      <w:r>
-        <w:rPr>
-          <w:b/>
-          <w:bCs/>
-        </w:rPr>
-        <w:t>:</w:t>
-      </w:r>
-    </w:p>
-    <w:p>
-      <w:r>
-        <w:t>1.</w:t>
-      </w:r>
-      <w:r>
-        <w:t xml:space="preserve"> </w:t>
-      </w:r>
-      <w:r>
-        <w:t>Spuštění aplikace (zobrazení základních informací o aplikaci)</w:t>
-      </w:r>
-    </w:p>
-    <w:p>
-      <w:r>
-        <w:t>2.</w:t>
-      </w:r>
-      <w:r>
-        <w:t>Systém zobrazí hlavní stránku (aktuální polohu uživatele na mapě)</w:t>
-      </w:r>
-    </w:p>
-    <w:p>
-      <w:r>
-        <w:t>3.</w:t>
-      </w:r>
-      <w:r>
-        <w:t xml:space="preserve">Zobrazení nejbližších </w:t>
-      </w:r>
-      <w:proofErr w:type="spellStart"/>
-      <w:r>
-        <w:t>euromíst</w:t>
-      </w:r>
-      <w:proofErr w:type="spellEnd"/>
-      <w:r>
-        <w:t xml:space="preserve"> od aktuální polohy</w:t>
-      </w:r>
-    </w:p>
-    <w:p>
-      <w:pPr>
-        <w:rPr>
-          <w:b/>
-          <w:bCs/>
-        </w:rPr>
-      </w:pPr>
-      <w:proofErr w:type="spellStart"/>
-      <w:r>
-        <w:rPr>
-          <w:b/>
-          <w:bCs/>
-        </w:rPr>
-        <w:t>Alternative</w:t>
-      </w:r>
-      <w:proofErr w:type="spellEnd"/>
-      <w:r>
-        <w:rPr>
-          <w:b/>
-          <w:bCs/>
-        </w:rPr>
-        <w:t xml:space="preserve"> </w:t>
-      </w:r>
-      <w:proofErr w:type="spellStart"/>
-      <w:r>
-        <w:rPr>
-          <w:b/>
-          <w:bCs/>
-        </w:rPr>
-        <w:t>Flow</w:t>
-      </w:r>
-      <w:proofErr w:type="spellEnd"/>
-      <w:r>
-        <w:rPr>
-          <w:b/>
-          <w:bCs/>
-        </w:rPr>
-        <w:t>:</w:t>
-      </w:r>
-    </w:p>
-    <w:p>
-      <w:r>
-        <w:t>2.</w:t>
-      </w:r>
-      <w:r>
-        <w:t xml:space="preserve">Nezobrazi se </w:t>
-      </w:r>
-      <w:r>
-        <w:t>mapy</w:t>
-      </w:r>
-      <w:r>
-        <w:t xml:space="preserve"> -</w:t>
-      </w:r>
-      <w:r>
-        <w:rPr>
-          <w:lang w:val="en-GB"/>
-        </w:rPr>
-        <w:t xml:space="preserve">&gt; </w:t>
-      </w:r>
-      <w:r>
-        <w:t>ztráta</w:t>
-      </w:r>
-      <w:r>
-        <w:t xml:space="preserve"> připojení</w:t>
-      </w:r>
-      <w:r>
-        <w:t xml:space="preserve"> k internetu</w:t>
-      </w:r>
-    </w:p>
-    <w:p>
-      <w:proofErr w:type="spellStart"/>
-      <w:r>
-        <w:t>Postcondition</w:t>
-      </w:r>
-      <w:proofErr w:type="spellEnd"/>
-      <w:r>
-        <w:t>:</w:t>
-      </w:r>
-      <w:r>
-        <w:t xml:space="preserve"> </w:t>
-      </w:r>
-      <w:r>
-        <w:t>Uživatel si vybere z </w:t>
-      </w:r>
-      <w:r>
-        <w:t>příslušných</w:t>
-      </w:r>
-      <w:r>
-        <w:t xml:space="preserve"> </w:t>
-      </w:r>
-      <w:r>
-        <w:t>nabízených míst na mapě</w:t>
-      </w:r>
-    </w:p>
-    <w:p/>
-    <w:p/>
-    <w:p/>
-    <w:p/>
-    <w:p/>
-    <w:p>
-      <w:pPr>
-        <w:rPr>
-          <w:rFonts w:ascii="Calibri" w:eastAsia="Calibri" w:hAnsi="Calibri" w:cs="Calibri"/>
-        </w:rPr>
-      </w:pPr>
     </w:p>
     <w:sectPr>
       <w:pgSz w:w="11906" w:h="16838"/>
@@ -3615,21 +2901,6 @@
 </file>
 
 <file path=customXml/item2.xml><?xml version="1.0" encoding="utf-8"?>
-<p:properties xmlns:p="http://schemas.microsoft.com/office/2006/metadata/properties" xmlns:xsi="http://www.w3.org/2001/XMLSchema-instance" xmlns:pc="http://schemas.microsoft.com/office/infopath/2007/PartnerControls">
-  <documentManagement/>
-</p:properties>
-</file>
-
-<file path=customXml/item3.xml><?xml version="1.0" encoding="utf-8"?>
-<?mso-contentType ?>
-<FormTemplates xmlns="http://schemas.microsoft.com/sharepoint/v3/contenttype/forms">
-  <Display>DocumentLibraryForm</Display>
-  <Edit>DocumentLibraryForm</Edit>
-  <New>DocumentLibraryForm</New>
-</FormTemplates>
-</file>
-
-<file path=customXml/item4.xml><?xml version="1.0" encoding="utf-8"?>
 <ct:contentTypeSchema xmlns:ct="http://schemas.microsoft.com/office/2006/metadata/contentType" xmlns:ma="http://schemas.microsoft.com/office/2006/metadata/properties/metaAttributes" ct:_="" ma:_="" ma:contentTypeName="Dokument" ma:contentTypeID="0x010100C172EE02556A0F4E9F9E2437A4F5215A" ma:contentTypeVersion="4" ma:contentTypeDescription="Vytvoří nový dokument" ma:contentTypeScope="" ma:versionID="20a2091ddee3205d62e589ea1f81602e">
   <xsd:schema xmlns:xsd="http://www.w3.org/2001/XMLSchema" xmlns:xs="http://www.w3.org/2001/XMLSchema" xmlns:p="http://schemas.microsoft.com/office/2006/metadata/properties" xmlns:ns2="9bce8135-ef3f-42c2-a3cf-a9d962c9e9aa" xmlns:ns3="951cd897-4c60-4bc9-8b84-f57af90115d8" targetNamespace="http://schemas.microsoft.com/office/2006/metadata/properties" ma:root="true" ma:fieldsID="e7a6beb89312774b7690f71af92fee39" ns2:_="" ns3:_="">
     <xsd:import namespace="9bce8135-ef3f-42c2-a3cf-a9d962c9e9aa"/>
@@ -3794,6 +3065,21 @@
 </ct:contentTypeSchema>
 </file>
 
+<file path=customXml/item3.xml><?xml version="1.0" encoding="utf-8"?>
+<?mso-contentType ?>
+<FormTemplates xmlns="http://schemas.microsoft.com/sharepoint/v3/contenttype/forms">
+  <Display>DocumentLibraryForm</Display>
+  <Edit>DocumentLibraryForm</Edit>
+  <New>DocumentLibraryForm</New>
+</FormTemplates>
+</file>
+
+<file path=customXml/item4.xml><?xml version="1.0" encoding="utf-8"?>
+<p:properties xmlns:p="http://schemas.microsoft.com/office/2006/metadata/properties" xmlns:xsi="http://www.w3.org/2001/XMLSchema-instance" xmlns:pc="http://schemas.microsoft.com/office/infopath/2007/PartnerControls">
+  <documentManagement/>
+</p:properties>
+</file>
+
 <file path=customXml/itemProps1.xml><?xml version="1.0" encoding="utf-8"?>
 <ds:datastoreItem xmlns:ds="http://schemas.openxmlformats.org/officeDocument/2006/customXml" ds:itemID="{C574C201-E93B-4B51-A26F-C679801565A4}">
   <ds:schemaRefs>
@@ -3803,23 +3089,6 @@
 </file>
 
 <file path=customXml/itemProps2.xml><?xml version="1.0" encoding="utf-8"?>
-<ds:datastoreItem xmlns:ds="http://schemas.openxmlformats.org/officeDocument/2006/customXml" ds:itemID="{83544570-DFFF-48D9-AC4C-E2C32400C2CF}">
-  <ds:schemaRefs>
-    <ds:schemaRef ds:uri="http://schemas.microsoft.com/office/2006/metadata/properties"/>
-    <ds:schemaRef ds:uri="http://schemas.microsoft.com/office/infopath/2007/PartnerControls"/>
-  </ds:schemaRefs>
-</ds:datastoreItem>
-</file>
-
-<file path=customXml/itemProps3.xml><?xml version="1.0" encoding="utf-8"?>
-<ds:datastoreItem xmlns:ds="http://schemas.openxmlformats.org/officeDocument/2006/customXml" ds:itemID="{6A4D2BCD-B677-4109-97DC-619F4D311B2E}">
-  <ds:schemaRefs>
-    <ds:schemaRef ds:uri="http://schemas.microsoft.com/sharepoint/v3/contenttype/forms"/>
-  </ds:schemaRefs>
-</ds:datastoreItem>
-</file>
-
-<file path=customXml/itemProps4.xml><?xml version="1.0" encoding="utf-8"?>
 <ds:datastoreItem xmlns:ds="http://schemas.openxmlformats.org/officeDocument/2006/customXml" ds:itemID="{0D0AE11E-2508-49A3-A612-3EE0E5247C7A}">
   <ds:schemaRefs>
     <ds:schemaRef ds:uri="http://schemas.microsoft.com/office/2006/metadata/contentType"/>
@@ -3836,4 +3105,21 @@
     <ds:schemaRef ds:uri="http://schemas.microsoft.com/internal/obd"/>
   </ds:schemaRefs>
 </ds:datastoreItem>
+</file>
+
+<file path=customXml/itemProps3.xml><?xml version="1.0" encoding="utf-8"?>
+<ds:datastoreItem xmlns:ds="http://schemas.openxmlformats.org/officeDocument/2006/customXml" ds:itemID="{6A4D2BCD-B677-4109-97DC-619F4D311B2E}">
+  <ds:schemaRefs>
+    <ds:schemaRef ds:uri="http://schemas.microsoft.com/sharepoint/v3/contenttype/forms"/>
+  </ds:schemaRefs>
+</ds:datastoreItem>
+</file>
+
+<file path=customXml/itemProps4.xml><?xml version="1.0" encoding="utf-8"?>
+<ds:datastoreItem xmlns:ds="http://schemas.openxmlformats.org/officeDocument/2006/customXml" ds:itemID="{83544570-DFFF-48D9-AC4C-E2C32400C2CF}">
+  <ds:schemaRefs>
+    <ds:schemaRef ds:uri="http://schemas.microsoft.com/office/2006/metadata/properties"/>
+    <ds:schemaRef ds:uri="http://schemas.microsoft.com/office/infopath/2007/PartnerControls"/>
+  </ds:schemaRefs>
+</ds:datastoreItem>
 </file>
</xml_diff>